<commit_message>
Finished public engagement video.
</commit_message>
<xml_diff>
--- a/Deliverables/EngagementVideo/script.docx
+++ b/Deliverables/EngagementVideo/script.docx
@@ -32,31 +32,7 @@
           <w:sz w:val="24"/>
           <w:szCs w:val="24"/>
         </w:rPr>
-        <w:t xml:space="preserve">This means that there’s nothing controlling their </w:t>
-      </w:r>
-      <w:r>
-        <w:rPr>
-          <w:rFonts w:ascii="Garamond" w:hAnsi="Garamond"/>
-          <w:sz w:val="24"/>
-          <w:szCs w:val="24"/>
-        </w:rPr>
-        <w:t xml:space="preserve">frequency </w:t>
-      </w:r>
-      <w:r>
-        <w:rPr>
-          <w:rFonts w:ascii="Garamond" w:hAnsi="Garamond"/>
-          <w:sz w:val="24"/>
-          <w:szCs w:val="24"/>
-        </w:rPr>
-        <w:t>responses</w:t>
-      </w:r>
-      <w:r>
-        <w:rPr>
-          <w:rFonts w:ascii="Garamond" w:hAnsi="Garamond"/>
-          <w:sz w:val="24"/>
-          <w:szCs w:val="24"/>
-        </w:rPr>
-        <w:t xml:space="preserve"> – that is</w:t>
+        <w:t>This means that there’s nothing controlling their frequency responses – that is</w:t>
       </w:r>
       <w:r>
         <w:rPr>
@@ -128,15 +104,7 @@
           <w:sz w:val="24"/>
           <w:szCs w:val="24"/>
         </w:rPr>
-        <w:t xml:space="preserve"> </w:t>
-      </w:r>
-      <w:r>
-        <w:rPr>
-          <w:rFonts w:ascii="Garamond" w:hAnsi="Garamond"/>
-          <w:sz w:val="24"/>
-          <w:szCs w:val="24"/>
-        </w:rPr>
-        <w:t>The subwoofer is the worst offending of all the speakers. Whilst they are easier to build, their size and the amount of air they have to push means that the margin for error in their operation is the largest, and changes to their physical properties over time are more dramatic, increasing the uncertainty in manufacturer quoted values. Consumers are usually not willing to pay moderate prices for a poorer-performing loudspeaker, thus in order to make a reasonable return, manufacturers have to focus their efforts on making high-performing systems priced at a premium, sometimes well in excess of thousands of pounds, which limits the potential size of their market.</w:t>
+        <w:t xml:space="preserve"> The subwoofer is the worst offending of all the speakers. Whilst they are easier to build, their size and the amount of air they have to push means that the margin for error in their operation is the largest, and changes to their physical properties over time are more dramatic, increasing the uncertainty in manufacturer quoted values. Consumers are usually not willing to pay moderate prices for a poorer-performing loudspeaker, thus in order to make a reasonable return, manufacturers have to focus their efforts on making high-performing systems priced at a premium, sometimes well in excess of thousands of pounds, which limits the potential size of their market.</w:t>
       </w:r>
     </w:p>
     <w:p>
@@ -153,7 +121,17 @@
           <w:sz w:val="24"/>
           <w:szCs w:val="24"/>
         </w:rPr>
-        <w:t xml:space="preserve">Thanks to cutting-edge research, electronic circuits can be used to give cheaper systems the sound quality they need to deliver. </w:t>
+        <w:t>Tha</w:t>
+      </w:r>
+      <w:bookmarkStart w:id="0" w:name="_GoBack"/>
+      <w:bookmarkEnd w:id="0"/>
+      <w:r>
+        <w:rPr>
+          <w:rFonts w:ascii="Garamond" w:hAnsi="Garamond"/>
+          <w:sz w:val="24"/>
+          <w:szCs w:val="24"/>
+        </w:rPr>
+        <w:t xml:space="preserve">nks to cutting-edge research, electronic circuits can be used to give cheaper systems the sound quality they need to deliver. </w:t>
       </w:r>
       <w:r>
         <w:rPr>
@@ -169,7 +147,23 @@
           <w:sz w:val="24"/>
           <w:szCs w:val="24"/>
         </w:rPr>
-        <w:t xml:space="preserve"> The foremost advantage is that subwoofer manufacturers can attract a larger market by driving down the cost of premium-sounding systems, inviting more of the market to spend money by removing the frightening premium price points.</w:t>
+        <w:t xml:space="preserve"> The foremost advantage is that subwoofer manufacturers can attract a larger market by driving down the cost of premium-sounding systems, inviting more of the market to spend money by removing the </w:t>
+      </w:r>
+      <w:r>
+        <w:rPr>
+          <w:rFonts w:ascii="Garamond" w:hAnsi="Garamond"/>
+          <w:sz w:val="24"/>
+          <w:szCs w:val="24"/>
+        </w:rPr>
+        <w:t>alienating</w:t>
+      </w:r>
+      <w:r>
+        <w:rPr>
+          <w:rFonts w:ascii="Garamond" w:hAnsi="Garamond"/>
+          <w:sz w:val="24"/>
+          <w:szCs w:val="24"/>
+        </w:rPr>
+        <w:t xml:space="preserve"> premium price points.</w:t>
       </w:r>
       <w:r>
         <w:rPr>
@@ -252,8 +246,6 @@
           <w:szCs w:val="24"/>
         </w:rPr>
       </w:pPr>
-      <w:bookmarkStart w:id="0" w:name="_GoBack"/>
-      <w:bookmarkEnd w:id="0"/>
     </w:p>
     <w:sectPr>
       <w:pgSz w:w="11906" w:h="16838"/>

</xml_diff>